<commit_message>
updated from 3/20 meeting. no updated SOW
</commit_message>
<xml_diff>
--- a/Design Project Form ChemE-1.docx
+++ b/Design Project Form ChemE-1.docx
@@ -867,16 +867,16 @@
           <wp:inline distB="114300" distT="114300" distL="114300" distR="114300">
             <wp:extent cx="1986770" cy="2009606"/>
             <wp:effectExtent b="0" l="0" r="0" t="0"/>
-            <wp:docPr id="219" name="image2.png"/>
+            <wp:docPr id="219" name="image1.png"/>
             <a:graphic>
               <a:graphicData uri="http://schemas.openxmlformats.org/drawingml/2006/picture">
                 <pic:pic>
                   <pic:nvPicPr>
-                    <pic:cNvPr id="0" name="image2.png"/>
+                    <pic:cNvPr id="0" name="image1.png"/>
                     <pic:cNvPicPr preferRelativeResize="0"/>
                   </pic:nvPicPr>
                   <pic:blipFill>
-                    <a:blip r:embed="rId9"/>
+                    <a:blip r:embed="rId7"/>
                     <a:srcRect b="8612" l="29006" r="29166" t="8615"/>
                     <a:stretch>
                       <a:fillRect/>
@@ -1081,9 +1081,39 @@
           <w:b w:val="1"/>
           <w:i w:val="1"/>
           <w:u w:val="single"/>
-          <w:rtl w:val="0"/>
-        </w:rPr>
-        <w:t xml:space="preserve">Insert the illustration here</w:t>
+        </w:rPr>
+        <w:drawing>
+          <wp:inline distB="114300" distT="114300" distL="114300" distR="114300">
+            <wp:extent cx="4714875" cy="2524125"/>
+            <wp:effectExtent b="0" l="0" r="0" t="0"/>
+            <wp:docPr id="220" name="image3.png"/>
+            <a:graphic>
+              <a:graphicData uri="http://schemas.openxmlformats.org/drawingml/2006/picture">
+                <pic:pic>
+                  <pic:nvPicPr>
+                    <pic:cNvPr id="0" name="image3.png"/>
+                    <pic:cNvPicPr preferRelativeResize="0"/>
+                  </pic:nvPicPr>
+                  <pic:blipFill>
+                    <a:blip r:embed="rId8"/>
+                    <a:srcRect b="0" l="20673" r="0" t="0"/>
+                    <a:stretch>
+                      <a:fillRect/>
+                    </a:stretch>
+                  </pic:blipFill>
+                  <pic:spPr>
+                    <a:xfrm>
+                      <a:off x="0" y="0"/>
+                      <a:ext cx="4714875" cy="2524125"/>
+                    </a:xfrm>
+                    <a:prstGeom prst="rect"/>
+                    <a:ln/>
+                  </pic:spPr>
+                </pic:pic>
+              </a:graphicData>
+            </a:graphic>
+          </wp:inline>
+        </w:drawing>
       </w:r>
       <w:r>
         <w:rPr>
@@ -1318,31 +1348,22 @@
         <w:spacing w:after="0" w:line="240" w:lineRule="auto"/>
         <w:rPr>
           <w:rFonts w:ascii="Arial" w:cs="Arial" w:eastAsia="Arial" w:hAnsi="Arial"/>
-          <w:b w:val="1"/>
-        </w:rPr>
-      </w:pPr>
-      <w:r>
-        <w:rPr>
-          <w:rFonts w:ascii="Arial" w:cs="Arial" w:eastAsia="Arial" w:hAnsi="Arial"/>
-          <w:b w:val="1"/>
-          <w:rtl w:val="0"/>
-        </w:rPr>
-        <w:t xml:space="preserve">PROJECT ILLUSTRATION CAPTION    </w:t>
-      </w:r>
-      <w:r>
-        <w:rPr>
-          <w:rFonts w:ascii="Arial" w:cs="Arial" w:eastAsia="Arial" w:hAnsi="Arial"/>
-          <w:b w:val="1"/>
-          <w:i w:val="1"/>
-          <w:u w:val="single"/>
-          <w:rtl w:val="0"/>
-        </w:rPr>
-        <w:t xml:space="preserve">Insert the caption here</w:t>
-      </w:r>
-      <w:r>
-        <w:rPr>
-          <w:rtl w:val="0"/>
-        </w:rPr>
+        </w:rPr>
+      </w:pPr>
+      <w:r>
+        <w:rPr>
+          <w:rFonts w:ascii="Arial" w:cs="Arial" w:eastAsia="Arial" w:hAnsi="Arial"/>
+          <w:b w:val="1"/>
+          <w:rtl w:val="0"/>
+        </w:rPr>
+        <w:t xml:space="preserve">PROJECT ILLUSTRATION CAPTION:    </w:t>
+      </w:r>
+      <w:r>
+        <w:rPr>
+          <w:rFonts w:ascii="Arial" w:cs="Arial" w:eastAsia="Arial" w:hAnsi="Arial"/>
+          <w:rtl w:val="0"/>
+        </w:rPr>
+        <w:t xml:space="preserve">The assembly of key components of our PET extruder: motor, gearbox, coupler, flange, barrel, screw, die, and hopper.</w:t>
       </w:r>
     </w:p>
     <w:p>
@@ -1507,16 +1528,8 @@
           <w:rFonts w:ascii="Arial" w:cs="Arial" w:eastAsia="Arial" w:hAnsi="Arial"/>
           <w:rtl w:val="0"/>
         </w:rPr>
-        <w:t xml:space="preserve">Plastic bottles are one of the highest contributors to waste in the United States. Luckily, they can be recycled for a variety of purposes. This</w:t>
-      </w:r>
-      <w:sdt>
-        <w:sdtPr>
-          <w:tag w:val="goog_rdk_0"/>
-        </w:sdtPr>
-        <w:sdtContent>
-          <w:commentRangeStart w:id="0"/>
-        </w:sdtContent>
-      </w:sdt>
+        <w:t xml:space="preserve">Plastic bottles are one of the highest contributors to waste in the United States. Luckily, they can be recycled for a variety of purposes. Our </w:t>
+      </w:r>
       <w:r>
         <w:rPr>
           <w:rFonts w:ascii="Arial" w:cs="Arial" w:eastAsia="Arial" w:hAnsi="Arial"/>
@@ -1524,51 +1537,27 @@
         </w:rPr>
         <w:t xml:space="preserve"> team</w:t>
       </w:r>
-      <w:commentRangeEnd w:id="0"/>
-      <w:r>
-        <w:commentReference w:id="0"/>
-      </w:r>
-      <w:r>
-        <w:rPr>
-          <w:rFonts w:ascii="Arial" w:cs="Arial" w:eastAsia="Arial" w:hAnsi="Arial"/>
-          <w:rtl w:val="0"/>
-        </w:rPr>
-        <w:t xml:space="preserve"> partnered with Vanderbilt recycling to utilize plastic bottle waste from students to supply 3D printing labs across campus with recycled PET filament. Many extruders exist to take pellets of certain types of plastics and produce strands of filament that can be fed into 3D printers. However, what this group aims to do is design an extruder that is optimized to take ground up plastic bottles and turn them directly into filament. The team is using tools in </w:t>
-      </w:r>
-      <w:sdt>
-        <w:sdtPr>
-          <w:tag w:val="goog_rdk_1"/>
-        </w:sdtPr>
-        <w:sdtContent>
-          <w:commentRangeStart w:id="1"/>
-        </w:sdtContent>
-      </w:sdt>
-      <w:r>
-        <w:rPr>
-          <w:rFonts w:ascii="Arial" w:cs="Arial" w:eastAsia="Arial" w:hAnsi="Arial"/>
-          <w:rtl w:val="0"/>
-        </w:rPr>
-        <w:t xml:space="preserve">the lab</w:t>
-      </w:r>
-      <w:commentRangeEnd w:id="1"/>
-      <w:r>
-        <w:commentReference w:id="1"/>
-      </w:r>
-      <w:r>
-        <w:rPr>
-          <w:rFonts w:ascii="Arial" w:cs="Arial" w:eastAsia="Arial" w:hAnsi="Arial"/>
-          <w:rtl w:val="0"/>
-        </w:rPr>
-        <w:t xml:space="preserve"> to grind up bottles from Vanderbilt recycling, using simulation software to determine optimal extruder parameters for their regrind, using CAD to design their extruder, and building the extruder from scratch. They hope to use their finished extruder to create a circular plastics economy at Vanderbilt, where students in years to come can continue to use bottles from Vanderbilt recycling to create filament with satisfactory material properties and supply this filament to various 3D </w:t>
-      </w:r>
-      <w:sdt>
-        <w:sdtPr>
-          <w:tag w:val="goog_rdk_2"/>
-        </w:sdtPr>
-        <w:sdtContent>
-          <w:commentRangeStart w:id="2"/>
-        </w:sdtContent>
-      </w:sdt>
+      <w:r>
+        <w:rPr>
+          <w:rFonts w:ascii="Arial" w:cs="Arial" w:eastAsia="Arial" w:hAnsi="Arial"/>
+          <w:rtl w:val="0"/>
+        </w:rPr>
+        <w:t xml:space="preserve"> partnered with Vanderbilt recycling to utilize plastic bottle waste from students to supply 3D printing labs across campus with recycled PET filament. Many extruders exist to take pellets of certain types of plastics and produce strands of filament that can be fed into 3D printers. However, what this group aims to do is design an extruder that is optimized to take ground up plastic bottles and turn them directly into filament. The team is using machinery in </w:t>
+      </w:r>
+      <w:r>
+        <w:rPr>
+          <w:rFonts w:ascii="Arial" w:cs="Arial" w:eastAsia="Arial" w:hAnsi="Arial"/>
+          <w:rtl w:val="0"/>
+        </w:rPr>
+        <w:t xml:space="preserve">the </w:t>
+      </w:r>
+      <w:r>
+        <w:rPr>
+          <w:rFonts w:ascii="Arial" w:cs="Arial" w:eastAsia="Arial" w:hAnsi="Arial"/>
+          <w:rtl w:val="0"/>
+        </w:rPr>
+        <w:t xml:space="preserve">Digital Fabrication Lab to grind up bottles from Vanderbilt recycling, using simulation software to determine optimal extruder parameters for their regrind, using CAD to design their extruder, and building the extruder from scratch. They hope to use their finished extruder to create a circular plastics economy at Vanderbilt, where students in years to come can continue to use bottles from Vanderbilt recycling to create filament with satisfactory material properties and supply this filament to various 3D </w:t>
+      </w:r>
       <w:r>
         <w:rPr>
           <w:rFonts w:ascii="Arial" w:cs="Arial" w:eastAsia="Arial" w:hAnsi="Arial"/>
@@ -1576,16 +1565,12 @@
         </w:rPr>
         <w:t xml:space="preserve">printing </w:t>
       </w:r>
-      <w:commentRangeEnd w:id="2"/>
-      <w:r>
-        <w:commentReference w:id="2"/>
-      </w:r>
-      <w:r>
-        <w:rPr>
-          <w:rFonts w:ascii="Arial" w:cs="Arial" w:eastAsia="Arial" w:hAnsi="Arial"/>
-          <w:rtl w:val="0"/>
-        </w:rPr>
-        <w:t xml:space="preserve">labs. </w:t>
+      <w:r>
+        <w:rPr>
+          <w:rFonts w:ascii="Arial" w:cs="Arial" w:eastAsia="Arial" w:hAnsi="Arial"/>
+          <w:rtl w:val="0"/>
+        </w:rPr>
+        <w:t xml:space="preserve">labs and makerspaces on campus. </w:t>
       </w:r>
     </w:p>
     <w:p>
@@ -1939,7 +1924,7 @@
         </w:rPr>
         <w:t xml:space="preserve">Blake Christiansen, </w:t>
       </w:r>
-      <w:hyperlink r:id="rId10">
+      <w:hyperlink r:id="rId9">
         <w:r>
           <w:rPr>
             <w:rFonts w:ascii="Arial" w:cs="Arial" w:eastAsia="Arial" w:hAnsi="Arial"/>
@@ -1995,7 +1980,7 @@
         </w:rPr>
         <w:t xml:space="preserve">Example: Jane Smith, </w:t>
       </w:r>
-      <w:hyperlink r:id="rId11">
+      <w:hyperlink r:id="rId10">
         <w:r>
           <w:rPr>
             <w:rFonts w:ascii="Arial" w:cs="Arial" w:eastAsia="Arial" w:hAnsi="Arial"/>
@@ -2361,7 +2346,7 @@
       <w:pPr>
         <w:rPr/>
       </w:pPr>
-      <w:hyperlink r:id="rId12">
+      <w:hyperlink r:id="rId11">
         <w:r>
           <w:rPr>
             <w:u w:val="single"/>
@@ -2425,7 +2410,7 @@
         </w:rPr>
         <w:t xml:space="preserve">Review instructions for this assignment by viewing the tutorial video at: </w:t>
       </w:r>
-      <w:hyperlink r:id="rId13">
+      <w:hyperlink r:id="rId12">
         <w:r>
           <w:rPr>
             <w:rFonts w:ascii="Arial" w:cs="Arial" w:eastAsia="Arial" w:hAnsi="Arial"/>
@@ -4791,16 +4776,16 @@
           <wp:inline distB="0" distT="0" distL="0" distR="0">
             <wp:extent cx="5361023" cy="6594175"/>
             <wp:effectExtent b="0" l="0" r="0" t="0"/>
-            <wp:docPr id="220" name="image1.jpg"/>
+            <wp:docPr id="221" name="image2.jpg"/>
             <a:graphic>
               <a:graphicData uri="http://schemas.openxmlformats.org/drawingml/2006/picture">
                 <pic:pic>
                   <pic:nvPicPr>
-                    <pic:cNvPr id="0" name="image1.jpg"/>
+                    <pic:cNvPr id="0" name="image2.jpg"/>
                     <pic:cNvPicPr preferRelativeResize="0"/>
                   </pic:nvPicPr>
                   <pic:blipFill>
-                    <a:blip r:embed="rId14"/>
+                    <a:blip r:embed="rId13"/>
                     <a:srcRect b="0" l="0" r="0" t="0"/>
                     <a:stretch>
                       <a:fillRect/>
@@ -4914,16 +4899,16 @@
                 <wp:extent cx="5873750" cy="1414145"/>
                 <wp:effectExtent b="0" l="0" r="0" t="0"/>
                 <wp:wrapSquare wrapText="bothSides" distB="45720" distT="45720" distL="114300" distR="114300"/>
-                <wp:docPr id="218" name="image3.png"/>
+                <wp:docPr id="218" name="image4.png"/>
                 <a:graphic>
                   <a:graphicData uri="http://schemas.openxmlformats.org/drawingml/2006/picture">
                     <pic:pic>
                       <pic:nvPicPr>
-                        <pic:cNvPr id="0" name="image3.png"/>
+                        <pic:cNvPr id="0" name="image4.png"/>
                         <pic:cNvPicPr preferRelativeResize="0"/>
                       </pic:nvPicPr>
                       <pic:blipFill>
-                        <a:blip r:embed="rId15"/>
+                        <a:blip r:embed="rId14"/>
                         <a:srcRect/>
                         <a:stretch>
                           <a:fillRect/>
@@ -4953,172 +4938,6 @@
     </w:sectPr>
   </w:body>
 </w:document>
-</file>
-
-<file path=word/comments.xml><?xml version="1.0" encoding="utf-8"?>
-<w:comments xmlns:mc="http://schemas.openxmlformats.org/markup-compatibility/2006" xmlns:o="urn:schemas-microsoft-com:office:office" xmlns:r="http://schemas.openxmlformats.org/officeDocument/2006/relationships" xmlns:m="http://schemas.openxmlformats.org/officeDocument/2006/math" xmlns:v="urn:schemas-microsoft-com:vml" xmlns:wp="http://schemas.openxmlformats.org/drawingml/2006/wordprocessingDrawing" xmlns:w10="urn:schemas-microsoft-com:office:word" xmlns:w="http://schemas.openxmlformats.org/wordprocessingml/2006/main" xmlns:wne="http://schemas.microsoft.com/office/word/2006/wordml" xmlns:sl="http://schemas.openxmlformats.org/schemaLibrary/2006/main" xmlns:a="http://schemas.openxmlformats.org/drawingml/2006/main" xmlns:pic="http://schemas.openxmlformats.org/drawingml/2006/picture" xmlns:c="http://schemas.openxmlformats.org/drawingml/2006/chart" xmlns:lc="http://schemas.openxmlformats.org/drawingml/2006/lockedCanvas" xmlns:dgm="http://schemas.openxmlformats.org/drawingml/2006/diagram" xmlns:wps="http://schemas.microsoft.com/office/word/2010/wordprocessingShape" xmlns:wpg="http://schemas.microsoft.com/office/word/2010/wordprocessingGroup" xmlns:w14="http://schemas.microsoft.com/office/word/2010/wordml" xmlns:w15="http://schemas.microsoft.com/office/word/2012/wordml">
-  <w:comment w:author="Melanie Marszal" w:id="2" w:date="2023-03-02T01:58:49Z">
-    <w:p>
-      <w:pPr>
-        <w:keepNext w:val="0"/>
-        <w:keepLines w:val="0"/>
-        <w:pageBreakBefore w:val="0"/>
-        <w:widowControl w:val="0"/>
-        <w:pBdr>
-          <w:top w:space="0" w:sz="0" w:val="nil"/>
-          <w:left w:space="0" w:sz="0" w:val="nil"/>
-          <w:bottom w:space="0" w:sz="0" w:val="nil"/>
-          <w:right w:space="0" w:sz="0" w:val="nil"/>
-          <w:between w:space="0" w:sz="0" w:val="nil"/>
-        </w:pBdr>
-        <w:shd w:fill="auto" w:val="clear"/>
-        <w:spacing w:after="0" w:before="0" w:line="240" w:lineRule="auto"/>
-        <w:ind w:left="0" w:right="0" w:firstLine="0"/>
-        <w:jc w:val="left"/>
-        <w:rPr>
-          <w:rFonts w:ascii="Arial" w:cs="Arial" w:eastAsia="Arial" w:hAnsi="Arial"/>
-          <w:b w:val="0"/>
-          <w:i w:val="0"/>
-          <w:smallCaps w:val="0"/>
-          <w:strike w:val="0"/>
-          <w:color w:val="000000"/>
-          <w:sz w:val="22"/>
-          <w:szCs w:val="22"/>
-          <w:u w:val="none"/>
-          <w:shd w:fill="auto" w:val="clear"/>
-          <w:vertAlign w:val="baseline"/>
-        </w:rPr>
-      </w:pPr>
-      <w:r>
-        <w:rPr>
-          <w:rFonts w:ascii="Arial" w:cs="Arial" w:eastAsia="Arial" w:hAnsi="Arial"/>
-          <w:b w:val="0"/>
-          <w:i w:val="0"/>
-          <w:smallCaps w:val="0"/>
-          <w:strike w:val="0"/>
-          <w:color w:val="000000"/>
-          <w:sz w:val="22"/>
-          <w:szCs w:val="22"/>
-          <w:u w:val="none"/>
-          <w:shd w:fill="auto" w:val="clear"/>
-          <w:vertAlign w:val="baseline"/>
-          <w:rtl w:val="0"/>
-        </w:rPr>
-        <w:t xml:space="preserve">should we name a few</w:t>
-      </w:r>
-    </w:p>
-  </w:comment>
-  <w:comment w:author="Melanie Marszal" w:id="0" w:date="2023-03-02T01:39:53Z">
-    <w:p>
-      <w:pPr>
-        <w:keepNext w:val="0"/>
-        <w:keepLines w:val="0"/>
-        <w:pageBreakBefore w:val="0"/>
-        <w:widowControl w:val="0"/>
-        <w:pBdr>
-          <w:top w:space="0" w:sz="0" w:val="nil"/>
-          <w:left w:space="0" w:sz="0" w:val="nil"/>
-          <w:bottom w:space="0" w:sz="0" w:val="nil"/>
-          <w:right w:space="0" w:sz="0" w:val="nil"/>
-          <w:between w:space="0" w:sz="0" w:val="nil"/>
-        </w:pBdr>
-        <w:shd w:fill="auto" w:val="clear"/>
-        <w:spacing w:after="0" w:before="0" w:line="240" w:lineRule="auto"/>
-        <w:ind w:left="0" w:right="0" w:firstLine="0"/>
-        <w:jc w:val="left"/>
-        <w:rPr>
-          <w:rFonts w:ascii="Arial" w:cs="Arial" w:eastAsia="Arial" w:hAnsi="Arial"/>
-          <w:b w:val="0"/>
-          <w:i w:val="0"/>
-          <w:smallCaps w:val="0"/>
-          <w:strike w:val="0"/>
-          <w:color w:val="000000"/>
-          <w:sz w:val="22"/>
-          <w:szCs w:val="22"/>
-          <w:u w:val="none"/>
-          <w:shd w:fill="auto" w:val="clear"/>
-          <w:vertAlign w:val="baseline"/>
-        </w:rPr>
-      </w:pPr>
-      <w:r>
-        <w:rPr>
-          <w:rFonts w:ascii="Arial" w:cs="Arial" w:eastAsia="Arial" w:hAnsi="Arial"/>
-          <w:b w:val="0"/>
-          <w:i w:val="0"/>
-          <w:smallCaps w:val="0"/>
-          <w:strike w:val="0"/>
-          <w:color w:val="000000"/>
-          <w:sz w:val="22"/>
-          <w:szCs w:val="22"/>
-          <w:u w:val="none"/>
-          <w:shd w:fill="auto" w:val="clear"/>
-          <w:vertAlign w:val="baseline"/>
-          <w:rtl w:val="0"/>
-        </w:rPr>
-        <w:t xml:space="preserve">This team? it feels so weird to say it like that though</w:t>
-      </w:r>
-    </w:p>
-  </w:comment>
-  <w:comment w:author="Melanie Marszal" w:id="1" w:date="2023-03-02T01:47:33Z">
-    <w:p>
-      <w:pPr>
-        <w:keepNext w:val="0"/>
-        <w:keepLines w:val="0"/>
-        <w:pageBreakBefore w:val="0"/>
-        <w:widowControl w:val="0"/>
-        <w:pBdr>
-          <w:top w:space="0" w:sz="0" w:val="nil"/>
-          <w:left w:space="0" w:sz="0" w:val="nil"/>
-          <w:bottom w:space="0" w:sz="0" w:val="nil"/>
-          <w:right w:space="0" w:sz="0" w:val="nil"/>
-          <w:between w:space="0" w:sz="0" w:val="nil"/>
-        </w:pBdr>
-        <w:shd w:fill="auto" w:val="clear"/>
-        <w:spacing w:after="0" w:before="0" w:line="240" w:lineRule="auto"/>
-        <w:ind w:left="0" w:right="0" w:firstLine="0"/>
-        <w:jc w:val="left"/>
-        <w:rPr>
-          <w:rFonts w:ascii="Arial" w:cs="Arial" w:eastAsia="Arial" w:hAnsi="Arial"/>
-          <w:b w:val="0"/>
-          <w:i w:val="0"/>
-          <w:smallCaps w:val="0"/>
-          <w:strike w:val="0"/>
-          <w:color w:val="000000"/>
-          <w:sz w:val="22"/>
-          <w:szCs w:val="22"/>
-          <w:u w:val="none"/>
-          <w:shd w:fill="auto" w:val="clear"/>
-          <w:vertAlign w:val="baseline"/>
-        </w:rPr>
-      </w:pPr>
-      <w:r>
-        <w:rPr>
-          <w:rFonts w:ascii="Arial" w:cs="Arial" w:eastAsia="Arial" w:hAnsi="Arial"/>
-          <w:b w:val="0"/>
-          <w:i w:val="0"/>
-          <w:smallCaps w:val="0"/>
-          <w:strike w:val="0"/>
-          <w:color w:val="000000"/>
-          <w:sz w:val="22"/>
-          <w:szCs w:val="22"/>
-          <w:u w:val="none"/>
-          <w:shd w:fill="auto" w:val="clear"/>
-          <w:vertAlign w:val="baseline"/>
-          <w:rtl w:val="0"/>
-        </w:rPr>
-        <w:t xml:space="preserve">what is the name of the lab</w:t>
-      </w:r>
-    </w:p>
-  </w:comment>
-</w:comments>
-</file>
-
-<file path=word/commentsExtended.xml><?xml version="1.0" encoding="utf-8"?>
-<w15:commentsEx xmlns:mc="http://schemas.openxmlformats.org/markup-compatibility/2006" xmlns:o="urn:schemas-microsoft-com:office:office" xmlns:r="http://schemas.openxmlformats.org/officeDocument/2006/relationships" xmlns:m="http://schemas.openxmlformats.org/officeDocument/2006/math" xmlns:v="urn:schemas-microsoft-com:vml" xmlns:wp="http://schemas.openxmlformats.org/drawingml/2006/wordprocessingDrawing" xmlns:w10="urn:schemas-microsoft-com:office:word" xmlns:w="http://schemas.openxmlformats.org/wordprocessingml/2006/main" xmlns:wne="http://schemas.microsoft.com/office/word/2006/wordml" xmlns:sl="http://schemas.openxmlformats.org/schemaLibrary/2006/main" xmlns:a="http://schemas.openxmlformats.org/drawingml/2006/main" xmlns:pic="http://schemas.openxmlformats.org/drawingml/2006/picture" xmlns:c="http://schemas.openxmlformats.org/drawingml/2006/chart" xmlns:lc="http://schemas.openxmlformats.org/drawingml/2006/lockedCanvas" xmlns:dgm="http://schemas.openxmlformats.org/drawingml/2006/diagram" xmlns:wps="http://schemas.microsoft.com/office/word/2010/wordprocessingShape" xmlns:wpg="http://schemas.microsoft.com/office/word/2010/wordprocessingGroup" xmlns:w14="http://schemas.microsoft.com/office/word/2010/wordml" xmlns:w15="http://schemas.microsoft.com/office/word/2012/wordml">
-  <w15:commentEx w15:paraId="00000093" w15:done="0"/>
-  <w15:commentEx w15:paraId="00000094" w15:done="0"/>
-  <w15:commentEx w15:paraId="00000095" w15:done="0"/>
-</w15:commentsEx>
 </file>
 
 <file path=word/numbering.xml><?xml version="1.0" encoding="utf-8"?>
@@ -5899,7 +5718,7 @@
 
 <file path=customXML/item1.xml><?xml version="1.0" encoding="utf-8"?>
 <go:gDocsCustomXmlDataStorage xmlns:go="http://customooxmlschemas.google.com/" xmlns:r="http://schemas.openxmlformats.org/officeDocument/2006/relationships" uri="GoogleDocsCustomDataVersion1">
-  <go:docsCustomData xmlns:go="http://customooxmlschemas.google.com/" roundtripDataSignature="AMtx7miW3T3ifSoV2JaXhgVt/BgGgKRdQA==">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</go:docsCustomData>
+  <go:docsCustomData xmlns:go="http://customooxmlschemas.google.com/" roundtripDataSignature="AMtx7mgoKvBs5Xx5C0Jg6lOYkEDkbTM1QQ==">AMUW2mUA92pnKhKkI7+WkuHIpmXpxyq4SCTmwFOdpDGF3JFuebLYeOguA7xuUKg2edq4zoi/+dK6tcDBBGxco8bAz0mUIDv3HnrsnVvtVXUpkL6IIGBdWgA=</go:docsCustomData>
 </go:gDocsCustomXmlDataStorage>
 </file>
 

</xml_diff>